<commit_message>
updating version 0 use case
</commit_message>
<xml_diff>
--- a/Artifacts/תרחישי קבלה.docx
+++ b/Artifacts/תרחישי קבלה.docx
@@ -424,14 +424,7 @@
           <w:rFonts w:hint="cs"/>
           <w:rtl/>
         </w:rPr>
-        <w:t>פניה למערכת התשלומים המוכרת על ידי ה</w:t>
-      </w:r>
-      <w:r>
-        <w:rPr>
-          <w:rFonts w:hint="cs"/>
-          <w:rtl/>
-        </w:rPr>
-        <w:t>שוק עם פרטי העסקה הנכונים אבל לא תואמים למדיניות הרכישה שהוגדרה וקבלת אישור הצלחה.</w:t>
+        <w:t>פניה למערכת התשלומים המוכרת על ידי השוק עם פרטי העסקה הנכונים אבל לא תואמים למדיניות הרכישה שהוגדרה וקבלת אישור הצלחה.</w:t>
       </w:r>
     </w:p>
     <w:p>
@@ -5695,13 +5688,7 @@
         <w:rPr>
           <w:rtl/>
         </w:rPr>
-        <w:t>ישנן מספר אפשרויות לרכישת מוצרים בחנות. ניתן למכור מוצרים שונים בסוגי רכישה שונים כל עוד סוג</w:t>
-      </w:r>
-      <w:r>
-        <w:rPr>
-          <w:rtl/>
-        </w:rPr>
-        <w:t xml:space="preserve"> הרכישה מתאפשר ע"י מדיניות הקנ</w:t>
+        <w:t>ישנן מספר אפשרויות לרכישת מוצרים בחנות. ניתן למכור מוצרים שונים בסוגי רכישה שונים כל עוד סוג הרכישה מתאפשר ע"י מדיניות הקנ</w:t>
       </w:r>
       <w:r>
         <w:rPr>
@@ -5798,13 +5785,7 @@
         <w:rPr>
           <w:rtl/>
         </w:rPr>
-        <w:t xml:space="preserve">: היוזם לפעולת רכישה זו היא חנות, שמפרסמת הצעת מחיר התחלתי למוצר ומשך מכירה. כל עוד המכירה לא הסתיימה, מנויים יכולים </w:t>
-      </w:r>
-      <w:r>
-        <w:rPr>
-          <w:rtl/>
-        </w:rPr>
-        <w:t>להגיש הצעות עבור מוצר</w:t>
+        <w:t>: היוזם לפעולת רכישה זו היא חנות, שמפרסמת הצעת מחיר התחלתי למוצר ומשך מכירה. כל עוד המכירה לא הסתיימה, מנויים יכולים להגיש הצעות עבור מוצר</w:t>
       </w:r>
     </w:p>
     <w:p>
@@ -5859,8 +5840,6 @@
         </w:rPr>
         <w:t xml:space="preserve"> </w:t>
       </w:r>
-      <w:bookmarkStart w:id="0" w:name="_GoBack"/>
-      <w:bookmarkEnd w:id="0"/>
       <w:r>
         <w:rPr>
           <w:rtl/>
@@ -5875,6 +5854,157 @@
           <w:rtl/>
         </w:rPr>
         <w:t>ומהם הכללים החלים עליהם. למשל, מינימום פריטים למוצר ברכישה. מדיניות קנייה מוגדרת עבור חנות ויכולה לחול על מוצרים או על לקוחות או על שניהם</w:t>
+      </w:r>
+      <w:r>
+        <w:t>.</w:t>
+      </w:r>
+    </w:p>
+    <w:p>
+      <w:pPr>
+        <w:rPr>
+          <w:rtl/>
+        </w:rPr>
+      </w:pPr>
+      <w:r>
+        <w:rPr>
+          <w:u w:val="single"/>
+          <w:rtl/>
+        </w:rPr>
+        <w:t>סוגי הנחה</w:t>
+      </w:r>
+      <w:r>
+        <w:t xml:space="preserve">: </w:t>
+      </w:r>
+      <w:r>
+        <w:rPr>
+          <w:rtl/>
+        </w:rPr>
+        <w:t>יש מספר סוגי הנחות אפשריים</w:t>
+      </w:r>
+    </w:p>
+    <w:p>
+      <w:pPr>
+        <w:pStyle w:val="a3"/>
+        <w:numPr>
+          <w:ilvl w:val="0"/>
+          <w:numId w:val="19"/>
+        </w:numPr>
+      </w:pPr>
+      <w:r>
+        <w:rPr>
+          <w:rFonts w:hint="cs"/>
+          <w:b/>
+          <w:bCs/>
+          <w:rtl/>
+        </w:rPr>
+        <w:t xml:space="preserve">הנחה </w:t>
+      </w:r>
+      <w:r>
+        <w:rPr>
+          <w:b/>
+          <w:bCs/>
+          <w:rtl/>
+        </w:rPr>
+        <w:t>גלויה:</w:t>
+      </w:r>
+      <w:r>
+        <w:rPr>
+          <w:rtl/>
+        </w:rPr>
+        <w:t xml:space="preserve"> מורכבת מאחוז הנחה ומשך הנחה, ויכולה להתייחס למוצר אחד, קבוצת מוצרים, או לחול על כלל המוצרים בחנות. במהלך תקופת ההנחה, מחיר המוצר עליו חלה ההנחה, מוצג לקונים לאחר הנחה, כאשר בנוסף, הקונים רואים גם את המחיר </w:t>
+      </w:r>
+      <w:r>
+        <w:rPr>
+          <w:rtl/>
+        </w:rPr>
+        <w:t>המקורי ואת מועד סיום ההנח</w:t>
+      </w:r>
+      <w:r>
+        <w:rPr>
+          <w:rFonts w:hint="cs"/>
+          <w:rtl/>
+        </w:rPr>
+        <w:t>ה.</w:t>
+      </w:r>
+    </w:p>
+    <w:p>
+      <w:pPr>
+        <w:pStyle w:val="a3"/>
+        <w:numPr>
+          <w:ilvl w:val="0"/>
+          <w:numId w:val="19"/>
+        </w:numPr>
+      </w:pPr>
+      <w:r>
+        <w:rPr>
+          <w:b/>
+          <w:bCs/>
+          <w:rtl/>
+        </w:rPr>
+        <w:t>הנחה מותנית:</w:t>
+      </w:r>
+      <w:r>
+        <w:rPr>
+          <w:rtl/>
+        </w:rPr>
+        <w:t xml:space="preserve"> מורכבת מאחוז הנחה, משך הנחה, ותנאי לקבלת ההנחה. בדומה להנחה גלויה, גם הנחה זו מוצגת לקונים, אך מגדירה תנאים בהם צריך לעמוד כדי לקבל את ההנחה. </w:t>
+      </w:r>
+    </w:p>
+    <w:p>
+      <w:pPr>
+        <w:pStyle w:val="a3"/>
+        <w:numPr>
+          <w:ilvl w:val="0"/>
+          <w:numId w:val="19"/>
+        </w:numPr>
+      </w:pPr>
+      <w:r>
+        <w:rPr>
+          <w:b/>
+          <w:bCs/>
+          <w:rtl/>
+        </w:rPr>
+        <w:t>הנחה נסתרת:</w:t>
+      </w:r>
+      <w:r>
+        <w:rPr>
+          <w:rtl/>
+        </w:rPr>
+        <w:t xml:space="preserve"> מורכבת מ אחוז הנחה, משך הנחה, וקוד הנחה. בניגוד לסוגי ההנחות הקודמות, הנחה זו אינה גלויה לקונים. קונה יכול להזין קוד הנחה במעמד הקניה, ואם קוד ההנחה בתוקף ומוגדר עבור המוצר, הקונה מקבל את ההנחה הנקובה</w:t>
+      </w:r>
+      <w:r>
+        <w:t>. 5</w:t>
+      </w:r>
+    </w:p>
+    <w:p>
+      <w:pPr>
+        <w:rPr>
+          <w:rtl/>
+        </w:rPr>
+      </w:pPr>
+      <w:r>
+        <w:rPr>
+          <w:u w:val="single"/>
+          <w:rtl/>
+        </w:rPr>
+        <w:t>מדיניות הנח</w:t>
+      </w:r>
+      <w:r>
+        <w:rPr>
+          <w:rFonts w:hint="cs"/>
+          <w:u w:val="single"/>
+          <w:rtl/>
+        </w:rPr>
+        <w:t>ה:</w:t>
+      </w:r>
+      <w:r>
+        <w:t xml:space="preserve"> </w:t>
+      </w:r>
+      <w:r>
+        <w:rPr>
+          <w:rtl/>
+        </w:rPr>
+        <w:t>מדיניות הנחה מגדירה מי רשאי לקבל הנחה, מהם סוגי ההנחה, ומהם הכללים החלים עליהם. למשל, מינימום עלות לקנייה כוללת. מדיניות הנחה מוגדרת עבור חנות ויכולה לחול על מוצרים או על לקוחות או על שניהם</w:t>
       </w:r>
       <w:r>
         <w:t>.</w:t>
@@ -5916,7 +6046,7 @@
                     </pic:cNvPicPr>
                   </pic:nvPicPr>
                   <pic:blipFill>
-                    <a:blip r:embed="rId5" cstate="print">
+                    <a:blip r:embed="rId7" cstate="print">
                       <a:extLst>
                         <a:ext uri="{28A0092B-C50C-407E-A947-70E740481C1C}">
                           <a14:useLocalDpi xmlns:a14="http://schemas.microsoft.com/office/drawing/2010/main" val="0"/>
@@ -5950,20 +6080,1960 @@
     </w:p>
     <w:p>
       <w:pPr>
+        <w:jc w:val="center"/>
+        <w:rPr>
+          <w:rFonts w:hint="cs"/>
+          <w:b/>
+          <w:bCs/>
+          <w:sz w:val="36"/>
+          <w:szCs w:val="36"/>
+          <w:rtl/>
+        </w:rPr>
+      </w:pPr>
+      <w:r>
+        <w:rPr>
+          <w:b/>
+          <w:bCs/>
+          <w:sz w:val="36"/>
+          <w:szCs w:val="36"/>
+          <w:u w:val="single"/>
+        </w:rPr>
+        <w:lastRenderedPageBreak/>
+        <w:t>Use case:</w:t>
+      </w:r>
+    </w:p>
+    <w:p>
+      <w:pPr>
         <w:bidi w:val="0"/>
         <w:rPr>
-          <w:b/>
-          <w:bCs/>
-          <w:u w:val="single"/>
-        </w:rPr>
-      </w:pPr>
-      <w:r>
-        <w:rPr>
-          <w:b/>
-          <w:bCs/>
-          <w:u w:val="single"/>
+          <w:rFonts w:ascii="Helvetica" w:hAnsi="Helvetica"/>
+          <w:color w:val="000000"/>
+          <w:sz w:val="18"/>
+          <w:szCs w:val="18"/>
+          <w:shd w:val="clear" w:color="auto" w:fill="F8F9FA"/>
+        </w:rPr>
+      </w:pPr>
+      <w:r>
+        <w:rPr>
+          <w:rFonts w:ascii="Helvetica" w:hAnsi="Helvetica"/>
+          <w:color w:val="000000"/>
+          <w:sz w:val="18"/>
+          <w:szCs w:val="18"/>
+          <w:u w:val="single"/>
+          <w:shd w:val="clear" w:color="auto" w:fill="F8F9FA"/>
+        </w:rPr>
+        <w:t>Initialize</w:t>
+      </w:r>
+      <w:r>
+        <w:rPr>
+          <w:rFonts w:ascii="Helvetica" w:hAnsi="Helvetica"/>
+          <w:color w:val="000000"/>
+          <w:sz w:val="18"/>
+          <w:szCs w:val="18"/>
+          <w:u w:val="single"/>
+          <w:shd w:val="clear" w:color="auto" w:fill="F8F9FA"/>
+        </w:rPr>
+        <w:t xml:space="preserve"> </w:t>
+      </w:r>
+      <w:r>
+        <w:rPr>
+          <w:rFonts w:ascii="Helvetica" w:hAnsi="Helvetica"/>
+          <w:color w:val="000000"/>
+          <w:sz w:val="18"/>
+          <w:szCs w:val="18"/>
+          <w:u w:val="single"/>
+          <w:shd w:val="clear" w:color="auto" w:fill="F8F9FA"/>
+        </w:rPr>
+        <w:t>system (I.1)</w:t>
+      </w:r>
+      <w:r>
+        <w:rPr>
+          <w:rFonts w:ascii="Helvetica" w:hAnsi="Helvetica"/>
+          <w:b/>
+          <w:bCs/>
+          <w:color w:val="000000"/>
+          <w:sz w:val="18"/>
+          <w:szCs w:val="18"/>
+          <w:shd w:val="clear" w:color="auto" w:fill="F8F9FA"/>
+        </w:rPr>
+        <w:t xml:space="preserve">- </w:t>
+      </w:r>
+    </w:p>
+    <w:p>
+      <w:pPr>
+        <w:bidi w:val="0"/>
+        <w:rPr>
+          <w:rFonts w:ascii="Helvetica" w:hAnsi="Helvetica"/>
+          <w:color w:val="000000"/>
+          <w:sz w:val="18"/>
+          <w:szCs w:val="18"/>
+          <w:shd w:val="clear" w:color="auto" w:fill="F8F9FA"/>
+        </w:rPr>
+      </w:pPr>
+      <w:r>
+        <w:rPr>
+          <w:rFonts w:ascii="Helvetica" w:hAnsi="Helvetica"/>
+          <w:color w:val="000000"/>
+          <w:sz w:val="18"/>
+          <w:szCs w:val="18"/>
+          <w:u w:val="single"/>
+          <w:shd w:val="clear" w:color="auto" w:fill="F8F9FA"/>
+        </w:rPr>
+        <w:t>Contact</w:t>
+      </w:r>
+      <w:r>
+        <w:rPr>
+          <w:rFonts w:ascii="Helvetica" w:hAnsi="Helvetica"/>
+          <w:color w:val="000000"/>
+          <w:sz w:val="18"/>
+          <w:szCs w:val="18"/>
+          <w:u w:val="single"/>
+          <w:shd w:val="clear" w:color="auto" w:fill="F8F9FA"/>
+        </w:rPr>
+        <w:t xml:space="preserve"> payment service</w:t>
+      </w:r>
+      <w:r>
+        <w:rPr>
+          <w:rFonts w:ascii="Helvetica" w:hAnsi="Helvetica"/>
+          <w:color w:val="000000"/>
+          <w:sz w:val="18"/>
+          <w:szCs w:val="18"/>
+          <w:u w:val="single"/>
+          <w:shd w:val="clear" w:color="auto" w:fill="F8F9FA"/>
+        </w:rPr>
+        <w:t xml:space="preserve"> (I.3)</w:t>
+      </w:r>
+      <w:r>
+        <w:rPr>
+          <w:rFonts w:ascii="Helvetica" w:hAnsi="Helvetica"/>
+          <w:color w:val="000000"/>
+          <w:sz w:val="18"/>
+          <w:szCs w:val="18"/>
+          <w:shd w:val="clear" w:color="auto" w:fill="F8F9FA"/>
+        </w:rPr>
+        <w:t>-</w:t>
+      </w:r>
+    </w:p>
+    <w:p>
+      <w:pPr>
+        <w:bidi w:val="0"/>
+      </w:pPr>
+      <w:r>
+        <w:rPr>
+          <w:rFonts w:ascii="Helvetica" w:hAnsi="Helvetica"/>
+          <w:color w:val="000000"/>
+          <w:sz w:val="18"/>
+          <w:szCs w:val="18"/>
+          <w:u w:val="single"/>
+          <w:shd w:val="clear" w:color="auto" w:fill="F8F9FA"/>
+        </w:rPr>
+        <w:t>Remove</w:t>
+      </w:r>
+      <w:r>
+        <w:rPr>
+          <w:rFonts w:ascii="Helvetica" w:hAnsi="Helvetica"/>
+          <w:color w:val="000000"/>
+          <w:sz w:val="18"/>
+          <w:szCs w:val="18"/>
+          <w:u w:val="single"/>
+          <w:shd w:val="clear" w:color="auto" w:fill="F8F9FA"/>
+        </w:rPr>
+        <w:t xml:space="preserve"> payment </w:t>
+      </w:r>
+      <w:r>
+        <w:rPr>
+          <w:rFonts w:ascii="Helvetica" w:hAnsi="Helvetica"/>
+          <w:color w:val="000000"/>
+          <w:sz w:val="18"/>
+          <w:szCs w:val="18"/>
+          <w:u w:val="single"/>
+          <w:shd w:val="clear" w:color="auto" w:fill="F8F9FA"/>
+        </w:rPr>
+        <w:t>service (</w:t>
+      </w:r>
+      <w:r>
+        <w:rPr>
+          <w:u w:val="single"/>
+        </w:rPr>
+        <w:t>I.3.1)</w:t>
+      </w:r>
+      <w:r>
+        <w:t>-</w:t>
+      </w:r>
+    </w:p>
+    <w:p>
+      <w:pPr>
+        <w:bidi w:val="0"/>
+        <w:rPr>
+          <w:rFonts w:ascii="Helvetica" w:hAnsi="Helvetica"/>
+          <w:color w:val="000000"/>
+          <w:sz w:val="18"/>
+          <w:szCs w:val="18"/>
+          <w:shd w:val="clear" w:color="auto" w:fill="F8F9FA"/>
+        </w:rPr>
+      </w:pPr>
+      <w:r>
+        <w:rPr>
+          <w:rFonts w:ascii="Helvetica" w:hAnsi="Helvetica"/>
+          <w:color w:val="000000"/>
+          <w:sz w:val="18"/>
+          <w:szCs w:val="18"/>
+          <w:u w:val="single"/>
+          <w:shd w:val="clear" w:color="auto" w:fill="F8F9FA"/>
+        </w:rPr>
+        <w:t>Contact</w:t>
+      </w:r>
+      <w:r>
+        <w:rPr>
+          <w:rFonts w:ascii="Helvetica" w:hAnsi="Helvetica"/>
+          <w:color w:val="000000"/>
+          <w:sz w:val="18"/>
+          <w:szCs w:val="18"/>
+          <w:u w:val="single"/>
+          <w:shd w:val="clear" w:color="auto" w:fill="F8F9FA"/>
+        </w:rPr>
+        <w:t xml:space="preserve"> supply service</w:t>
+      </w:r>
+      <w:r>
+        <w:rPr>
+          <w:rFonts w:ascii="Helvetica" w:hAnsi="Helvetica"/>
+          <w:color w:val="000000"/>
+          <w:sz w:val="18"/>
+          <w:szCs w:val="18"/>
+          <w:u w:val="single"/>
+          <w:shd w:val="clear" w:color="auto" w:fill="F8F9FA"/>
+        </w:rPr>
+        <w:t xml:space="preserve"> (I.4)</w:t>
+      </w:r>
+      <w:r>
+        <w:rPr>
+          <w:rFonts w:ascii="Helvetica" w:hAnsi="Helvetica"/>
+          <w:color w:val="000000"/>
+          <w:sz w:val="18"/>
+          <w:szCs w:val="18"/>
+          <w:shd w:val="clear" w:color="auto" w:fill="F8F9FA"/>
+        </w:rPr>
+        <w:t>-</w:t>
+      </w:r>
+    </w:p>
+    <w:p>
+      <w:pPr>
+        <w:bidi w:val="0"/>
+      </w:pPr>
+      <w:r>
+        <w:rPr>
+          <w:rFonts w:ascii="Helvetica" w:hAnsi="Helvetica"/>
+          <w:color w:val="000000"/>
+          <w:sz w:val="18"/>
+          <w:szCs w:val="18"/>
+          <w:u w:val="single"/>
+          <w:shd w:val="clear" w:color="auto" w:fill="F8F9FA"/>
+        </w:rPr>
+        <w:t xml:space="preserve">Remove </w:t>
+      </w:r>
+      <w:r>
+        <w:rPr>
+          <w:rFonts w:ascii="Helvetica" w:hAnsi="Helvetica"/>
+          <w:color w:val="000000"/>
+          <w:sz w:val="18"/>
+          <w:szCs w:val="18"/>
+          <w:u w:val="single"/>
+          <w:shd w:val="clear" w:color="auto" w:fill="F8F9FA"/>
+        </w:rPr>
+        <w:t>supply service</w:t>
+      </w:r>
+      <w:r>
+        <w:rPr>
+          <w:u w:val="single"/>
+        </w:rPr>
+        <w:t xml:space="preserve"> (I.4.1)</w:t>
+      </w:r>
+      <w:r>
+        <w:t>-</w:t>
+      </w:r>
+    </w:p>
+    <w:p>
+      <w:pPr>
+        <w:bidi w:val="0"/>
+      </w:pPr>
+      <w:r>
+        <w:rPr>
+          <w:rFonts w:ascii="Helvetica" w:hAnsi="Helvetica"/>
+          <w:color w:val="000000"/>
+          <w:sz w:val="18"/>
+          <w:szCs w:val="18"/>
+          <w:u w:val="single"/>
+          <w:shd w:val="clear" w:color="auto" w:fill="F8F9FA"/>
+        </w:rPr>
+        <w:t>Enter</w:t>
+      </w:r>
+      <w:r>
+        <w:rPr>
+          <w:rFonts w:ascii="Helvetica" w:hAnsi="Helvetica"/>
+          <w:color w:val="000000"/>
+          <w:sz w:val="18"/>
+          <w:szCs w:val="18"/>
+          <w:u w:val="single"/>
+          <w:shd w:val="clear" w:color="auto" w:fill="F8F9FA"/>
+        </w:rPr>
+        <w:t xml:space="preserve"> as guest</w:t>
+      </w:r>
+      <w:r>
+        <w:rPr>
+          <w:u w:val="single"/>
+        </w:rPr>
+        <w:t xml:space="preserve"> (II.1.1</w:t>
+      </w:r>
+      <w:r>
+        <w:rPr>
+          <w:u w:val="single"/>
+        </w:rPr>
+        <w:t>)</w:t>
+      </w:r>
+      <w:r>
+        <w:rPr>
+          <w:b/>
+          <w:bCs/>
+          <w:u w:val="single"/>
+        </w:rPr>
+        <w:t xml:space="preserve"> -</w:t>
+      </w:r>
+      <w:r>
+        <w:rPr>
+          <w:b/>
+          <w:bCs/>
+        </w:rPr>
+        <w:t xml:space="preserve"> </w:t>
+      </w:r>
+      <w:r>
+        <w:t>A user open the system, he enter as a guest and get his own unique id and cart</w:t>
+      </w:r>
+      <w:r>
+        <w:t>.</w:t>
+      </w:r>
+    </w:p>
+    <w:p>
+      <w:pPr>
+        <w:bidi w:val="0"/>
+      </w:pPr>
+      <w:r>
+        <w:rPr>
+          <w:rFonts w:ascii="Helvetica" w:hAnsi="Helvetica"/>
+          <w:color w:val="000000"/>
+          <w:sz w:val="18"/>
+          <w:szCs w:val="18"/>
+          <w:u w:val="single"/>
+          <w:shd w:val="clear" w:color="auto" w:fill="F8F9FA"/>
+        </w:rPr>
+        <w:t>E</w:t>
+      </w:r>
+      <w:r>
+        <w:rPr>
+          <w:rFonts w:ascii="Helvetica" w:hAnsi="Helvetica"/>
+          <w:color w:val="000000"/>
+          <w:sz w:val="18"/>
+          <w:szCs w:val="18"/>
+          <w:u w:val="single"/>
+          <w:shd w:val="clear" w:color="auto" w:fill="F8F9FA"/>
+        </w:rPr>
+        <w:t>xit system</w:t>
+      </w:r>
+      <w:r>
+        <w:rPr>
+          <w:b/>
+          <w:bCs/>
+          <w:u w:val="single"/>
+        </w:rPr>
+        <w:t xml:space="preserve"> </w:t>
+      </w:r>
+      <w:r>
+        <w:rPr>
+          <w:u w:val="single"/>
+        </w:rPr>
+        <w:t>(II.1.2</w:t>
+      </w:r>
+      <w:r>
+        <w:rPr>
+          <w:u w:val="single"/>
+        </w:rPr>
+        <w:t>)</w:t>
+      </w:r>
+      <w:r>
+        <w:rPr>
+          <w:b/>
+          <w:bCs/>
+        </w:rPr>
+        <w:t xml:space="preserve"> - </w:t>
+      </w:r>
+      <w:r>
+        <w:t>A guest need to be a visitor to exits the system (enter as guest or log out as a member), his cart is not saved</w:t>
+      </w:r>
+      <w:r>
+        <w:t>.</w:t>
+      </w:r>
+    </w:p>
+    <w:p>
+      <w:pPr>
+        <w:bidi w:val="0"/>
+        <w:rPr>
+          <w:rFonts w:ascii="Helvetica" w:hAnsi="Helvetica"/>
+          <w:color w:val="000000"/>
+          <w:sz w:val="18"/>
+          <w:szCs w:val="18"/>
+          <w:shd w:val="clear" w:color="auto" w:fill="F8F9FA"/>
+        </w:rPr>
+      </w:pPr>
+      <w:r>
+        <w:rPr>
+          <w:rFonts w:ascii="Helvetica" w:hAnsi="Helvetica"/>
+          <w:color w:val="000000"/>
+          <w:sz w:val="18"/>
+          <w:szCs w:val="18"/>
+          <w:u w:val="single"/>
+          <w:shd w:val="clear" w:color="auto" w:fill="F8F9FA"/>
+        </w:rPr>
+        <w:t>R</w:t>
+      </w:r>
+      <w:r>
+        <w:rPr>
+          <w:rFonts w:ascii="Helvetica" w:hAnsi="Helvetica"/>
+          <w:color w:val="000000"/>
+          <w:sz w:val="18"/>
+          <w:szCs w:val="18"/>
+          <w:u w:val="single"/>
+          <w:shd w:val="clear" w:color="auto" w:fill="F8F9FA"/>
+        </w:rPr>
+        <w:t>egister</w:t>
+      </w:r>
+      <w:r>
+        <w:rPr>
+          <w:rFonts w:ascii="Helvetica" w:hAnsi="Helvetica"/>
+          <w:color w:val="000000"/>
+          <w:sz w:val="18"/>
+          <w:szCs w:val="18"/>
+          <w:u w:val="single"/>
+          <w:shd w:val="clear" w:color="auto" w:fill="F8F9FA"/>
+        </w:rPr>
+        <w:t xml:space="preserve"> </w:t>
+      </w:r>
+      <w:r>
+        <w:rPr>
+          <w:u w:val="single"/>
+        </w:rPr>
+        <w:t>(II.1.3</w:t>
+      </w:r>
+      <w:r>
+        <w:rPr>
+          <w:u w:val="single"/>
+        </w:rPr>
+        <w:t>)</w:t>
+      </w:r>
+      <w:r>
+        <w:rPr>
+          <w:b/>
+          <w:bCs/>
+        </w:rPr>
+        <w:t xml:space="preserve"> -</w:t>
+      </w:r>
+      <w:r>
+        <w:rPr>
+          <w:rFonts w:ascii="Helvetica" w:hAnsi="Helvetica"/>
+          <w:color w:val="000000"/>
+          <w:sz w:val="18"/>
+          <w:szCs w:val="18"/>
+          <w:shd w:val="clear" w:color="auto" w:fill="F8F9FA"/>
+        </w:rPr>
+        <w:t xml:space="preserve"> A guest can register to the system and become a member by giving personal unique information, to enter as a member, a guest still needs to login.</w:t>
+      </w:r>
+    </w:p>
+    <w:p>
+      <w:pPr>
+        <w:bidi w:val="0"/>
+        <w:rPr>
+          <w:rFonts w:ascii="Helvetica" w:hAnsi="Helvetica"/>
+          <w:color w:val="000000"/>
+          <w:sz w:val="18"/>
+          <w:szCs w:val="18"/>
+          <w:shd w:val="clear" w:color="auto" w:fill="F8F9FA"/>
+        </w:rPr>
+      </w:pPr>
+      <w:r>
+        <w:rPr>
+          <w:rFonts w:ascii="Helvetica" w:hAnsi="Helvetica"/>
+          <w:color w:val="000000"/>
+          <w:sz w:val="18"/>
+          <w:szCs w:val="18"/>
+          <w:u w:val="single"/>
+          <w:shd w:val="clear" w:color="auto" w:fill="F8F9FA"/>
+        </w:rPr>
+        <w:t>Login</w:t>
+      </w:r>
+      <w:r>
+        <w:rPr>
+          <w:rFonts w:ascii="Helvetica" w:hAnsi="Helvetica"/>
+          <w:color w:val="000000"/>
+          <w:sz w:val="18"/>
+          <w:szCs w:val="18"/>
+          <w:u w:val="single"/>
+          <w:shd w:val="clear" w:color="auto" w:fill="F8F9FA"/>
+        </w:rPr>
+        <w:t xml:space="preserve"> </w:t>
+      </w:r>
+      <w:r>
+        <w:rPr>
+          <w:u w:val="single"/>
+        </w:rPr>
+        <w:t>(II.1.4</w:t>
+      </w:r>
+      <w:r>
+        <w:rPr>
+          <w:u w:val="single"/>
+        </w:rPr>
+        <w:t>)</w:t>
+      </w:r>
+      <w:r>
+        <w:rPr>
+          <w:b/>
+          <w:bCs/>
+        </w:rPr>
+        <w:t xml:space="preserve"> - </w:t>
+      </w:r>
+      <w:r>
+        <w:t>A guest can login to the system to identify as a member by giving his personal information (need to be registered to the system first)</w:t>
+      </w:r>
+      <w:r>
+        <w:rPr>
+          <w:rFonts w:ascii="Helvetica" w:hAnsi="Helvetica"/>
+          <w:color w:val="000000"/>
+          <w:sz w:val="18"/>
+          <w:szCs w:val="18"/>
+          <w:shd w:val="clear" w:color="auto" w:fill="F8F9FA"/>
+        </w:rPr>
+        <w:t>. If the information doesn't match to what is in the system, should return an error message that says the user doesn't exists and the guest need to enter information again.</w:t>
+      </w:r>
+    </w:p>
+    <w:p>
+      <w:pPr>
+        <w:bidi w:val="0"/>
+        <w:rPr>
+          <w:rFonts w:ascii="Helvetica" w:hAnsi="Helvetica"/>
+          <w:color w:val="000000"/>
+          <w:sz w:val="18"/>
+          <w:szCs w:val="18"/>
+          <w:shd w:val="clear" w:color="auto" w:fill="F8F9FA"/>
+        </w:rPr>
+      </w:pPr>
+      <w:r>
+        <w:rPr>
+          <w:rFonts w:ascii="Helvetica" w:hAnsi="Helvetica"/>
+          <w:color w:val="000000"/>
+          <w:sz w:val="18"/>
+          <w:szCs w:val="18"/>
+          <w:u w:val="single"/>
+          <w:shd w:val="clear" w:color="auto" w:fill="F8F9FA"/>
+        </w:rPr>
+        <w:t>G</w:t>
+      </w:r>
+      <w:r>
+        <w:rPr>
+          <w:rFonts w:ascii="Helvetica" w:hAnsi="Helvetica"/>
+          <w:color w:val="000000"/>
+          <w:sz w:val="18"/>
+          <w:szCs w:val="18"/>
+          <w:u w:val="single"/>
+          <w:shd w:val="clear" w:color="auto" w:fill="F8F9FA"/>
+        </w:rPr>
+        <w:t>et information about stores</w:t>
+      </w:r>
+      <w:r>
+        <w:rPr>
+          <w:rFonts w:ascii="Helvetica" w:hAnsi="Helvetica"/>
+          <w:color w:val="000000"/>
+          <w:sz w:val="18"/>
+          <w:szCs w:val="18"/>
+          <w:u w:val="single"/>
+          <w:shd w:val="clear" w:color="auto" w:fill="F8F9FA"/>
+        </w:rPr>
+        <w:t xml:space="preserve"> </w:t>
+      </w:r>
+      <w:r>
+        <w:rPr>
+          <w:u w:val="single"/>
+        </w:rPr>
+        <w:t>(II.2.1</w:t>
+      </w:r>
+      <w:r>
+        <w:rPr>
+          <w:u w:val="single"/>
+        </w:rPr>
+        <w:t>)</w:t>
+      </w:r>
+      <w:r>
+        <w:rPr>
+          <w:b/>
+          <w:bCs/>
+        </w:rPr>
+        <w:t xml:space="preserve"> -</w:t>
+      </w:r>
+      <w:r>
+        <w:rPr>
+          <w:rFonts w:ascii="Helvetica" w:hAnsi="Helvetica"/>
+          <w:color w:val="000000"/>
+          <w:sz w:val="18"/>
+          <w:szCs w:val="18"/>
+          <w:shd w:val="clear" w:color="auto" w:fill="F8F9FA"/>
+        </w:rPr>
+        <w:t xml:space="preserve"> A guest can get information about the stores in the system and their products</w:t>
+      </w:r>
+      <w:r>
+        <w:rPr>
+          <w:rFonts w:ascii="Helvetica" w:hAnsi="Helvetica"/>
+          <w:color w:val="000000"/>
+          <w:sz w:val="18"/>
+          <w:szCs w:val="18"/>
+          <w:shd w:val="clear" w:color="auto" w:fill="F8F9FA"/>
+        </w:rPr>
+        <w:t xml:space="preserve"> by giving the store id</w:t>
+      </w:r>
+      <w:r>
+        <w:rPr>
+          <w:rFonts w:ascii="Helvetica" w:hAnsi="Helvetica"/>
+          <w:color w:val="000000"/>
+          <w:sz w:val="18"/>
+          <w:szCs w:val="18"/>
+          <w:shd w:val="clear" w:color="auto" w:fill="F8F9FA"/>
+        </w:rPr>
+        <w:t>.</w:t>
+      </w:r>
+    </w:p>
+    <w:p>
+      <w:pPr>
+        <w:bidi w:val="0"/>
+        <w:rPr>
+          <w:rFonts w:ascii="Helvetica" w:hAnsi="Helvetica"/>
+          <w:color w:val="000000"/>
+          <w:sz w:val="18"/>
+          <w:szCs w:val="18"/>
+          <w:shd w:val="clear" w:color="auto" w:fill="F8F9FA"/>
+        </w:rPr>
+      </w:pPr>
+      <w:r>
+        <w:rPr>
+          <w:rFonts w:ascii="Helvetica" w:hAnsi="Helvetica"/>
+          <w:color w:val="000000"/>
+          <w:sz w:val="18"/>
+          <w:szCs w:val="18"/>
+          <w:u w:val="single"/>
+          <w:shd w:val="clear" w:color="auto" w:fill="F8F9FA"/>
+        </w:rPr>
+        <w:t>P</w:t>
+      </w:r>
+      <w:r>
+        <w:rPr>
+          <w:rFonts w:ascii="Helvetica" w:hAnsi="Helvetica"/>
+          <w:color w:val="000000"/>
+          <w:sz w:val="18"/>
+          <w:szCs w:val="18"/>
+          <w:u w:val="single"/>
+          <w:shd w:val="clear" w:color="auto" w:fill="F8F9FA"/>
+        </w:rPr>
+        <w:t>roduct search</w:t>
+      </w:r>
+      <w:r>
+        <w:rPr>
+          <w:rFonts w:ascii="Helvetica" w:hAnsi="Helvetica"/>
+          <w:color w:val="000000"/>
+          <w:sz w:val="18"/>
+          <w:szCs w:val="18"/>
+          <w:u w:val="single"/>
+          <w:shd w:val="clear" w:color="auto" w:fill="F8F9FA"/>
+        </w:rPr>
+        <w:t xml:space="preserve"> </w:t>
+      </w:r>
+      <w:r>
+        <w:rPr>
+          <w:u w:val="single"/>
+        </w:rPr>
+        <w:t>(II.2.2</w:t>
+      </w:r>
+      <w:r>
+        <w:rPr>
+          <w:u w:val="single"/>
+        </w:rPr>
+        <w:t>)</w:t>
+      </w:r>
+      <w:r>
+        <w:rPr>
+          <w:b/>
+          <w:bCs/>
+        </w:rPr>
+        <w:t>-</w:t>
+      </w:r>
+      <w:r>
+        <w:rPr>
+          <w:rFonts w:ascii="Helvetica" w:hAnsi="Helvetica"/>
+          <w:color w:val="000000"/>
+          <w:sz w:val="18"/>
+          <w:szCs w:val="18"/>
+          <w:shd w:val="clear" w:color="auto" w:fill="F8F9FA"/>
+        </w:rPr>
+        <w:t xml:space="preserve"> A guest can search for products in the system, he can search by product name or category and can filter the results by price range, product's rate and store's rate. </w:t>
+      </w:r>
+    </w:p>
+    <w:p>
+      <w:pPr>
+        <w:bidi w:val="0"/>
+      </w:pPr>
+      <w:r>
+        <w:rPr>
+          <w:u w:val="single"/>
+        </w:rPr>
+        <w:t>Add product to cart</w:t>
+      </w:r>
+      <w:r>
+        <w:rPr>
+          <w:u w:val="single"/>
+        </w:rPr>
+        <w:t xml:space="preserve"> (II.2.3</w:t>
+      </w:r>
+      <w:r>
+        <w:rPr>
+          <w:u w:val="single"/>
+        </w:rPr>
+        <w:t>)</w:t>
+      </w:r>
+      <w:r>
+        <w:rPr>
+          <w:b/>
+          <w:bCs/>
+        </w:rPr>
+        <w:t xml:space="preserve"> -</w:t>
+      </w:r>
+      <w:r>
+        <w:t xml:space="preserve"> </w:t>
+      </w:r>
+      <w:r>
+        <w:t xml:space="preserve">A guest can add a product to his basket that is held by his cart by specifying the product id, if there is not enough items of that product in the inventory the action can fail and the product won't be added.  </w:t>
+      </w:r>
+    </w:p>
+    <w:p>
+      <w:pPr>
+        <w:bidi w:val="0"/>
+      </w:pPr>
+      <w:r>
+        <w:rPr>
+          <w:u w:val="single"/>
+        </w:rPr>
+        <w:t>G</w:t>
+      </w:r>
+      <w:r>
+        <w:rPr>
+          <w:rFonts w:ascii="Helvetica" w:hAnsi="Helvetica"/>
+          <w:color w:val="000000"/>
+          <w:sz w:val="18"/>
+          <w:szCs w:val="18"/>
+          <w:u w:val="single"/>
+          <w:shd w:val="clear" w:color="auto" w:fill="F8F9FA"/>
+        </w:rPr>
+        <w:t>et shop cart</w:t>
+      </w:r>
+      <w:r>
+        <w:rPr>
+          <w:rFonts w:ascii="Helvetica" w:hAnsi="Helvetica"/>
+          <w:color w:val="000000"/>
+          <w:sz w:val="18"/>
+          <w:szCs w:val="18"/>
+          <w:u w:val="single"/>
+          <w:shd w:val="clear" w:color="auto" w:fill="F8F9FA"/>
+        </w:rPr>
+        <w:t xml:space="preserve"> </w:t>
+      </w:r>
+      <w:r>
+        <w:rPr>
+          <w:u w:val="single"/>
+        </w:rPr>
+        <w:t>(II.2.4</w:t>
+      </w:r>
+      <w:r>
+        <w:rPr>
+          <w:u w:val="single"/>
+        </w:rPr>
+        <w:t>.1)</w:t>
+      </w:r>
+      <w:r>
+        <w:rPr>
+          <w:b/>
+          <w:bCs/>
+        </w:rPr>
+        <w:t xml:space="preserve"> -</w:t>
+      </w:r>
+      <w:r>
+        <w:t xml:space="preserve"> A guest can get his shopping cart so he can see the products inside it.</w:t>
+      </w:r>
+    </w:p>
+    <w:p>
+      <w:pPr>
+        <w:bidi w:val="0"/>
+      </w:pPr>
+      <w:r>
+        <w:rPr>
+          <w:u w:val="single"/>
+        </w:rPr>
+        <w:t xml:space="preserve">Remove product from </w:t>
+      </w:r>
+      <w:r>
+        <w:rPr>
+          <w:rFonts w:ascii="Helvetica" w:hAnsi="Helvetica"/>
+          <w:color w:val="000000"/>
+          <w:sz w:val="18"/>
+          <w:szCs w:val="18"/>
+          <w:u w:val="single"/>
+          <w:shd w:val="clear" w:color="auto" w:fill="F8F9FA"/>
+        </w:rPr>
+        <w:t>shop cart</w:t>
+      </w:r>
+      <w:r>
+        <w:rPr>
+          <w:rFonts w:ascii="Helvetica" w:hAnsi="Helvetica"/>
+          <w:color w:val="000000"/>
+          <w:sz w:val="18"/>
+          <w:szCs w:val="18"/>
+          <w:u w:val="single"/>
+          <w:shd w:val="clear" w:color="auto" w:fill="F8F9FA"/>
+        </w:rPr>
+        <w:t xml:space="preserve"> </w:t>
+      </w:r>
+      <w:r>
+        <w:rPr>
+          <w:u w:val="single"/>
+        </w:rPr>
+        <w:t>(II.2.4</w:t>
+      </w:r>
+      <w:r>
+        <w:rPr>
+          <w:u w:val="single"/>
+        </w:rPr>
+        <w:t>.2</w:t>
+      </w:r>
+      <w:r>
+        <w:rPr>
+          <w:u w:val="single"/>
+        </w:rPr>
+        <w:t>)</w:t>
+      </w:r>
+      <w:r>
+        <w:rPr>
+          <w:b/>
+          <w:bCs/>
+        </w:rPr>
+        <w:t xml:space="preserve"> </w:t>
+      </w:r>
+      <w:r>
+        <w:rPr>
+          <w:b/>
+          <w:bCs/>
+        </w:rPr>
+        <w:t xml:space="preserve">– </w:t>
+      </w:r>
+      <w:r>
+        <w:t>A guest can remove product from his shopping cart by specifying the product id to be removed</w:t>
+      </w:r>
+      <w:r>
+        <w:t>.</w:t>
+      </w:r>
+      <w:r>
+        <w:t xml:space="preserve">  </w:t>
+      </w:r>
+      <w:r>
+        <w:t xml:space="preserve"> </w:t>
+      </w:r>
+      <w:r>
+        <w:t xml:space="preserve"> </w:t>
+      </w:r>
+    </w:p>
+    <w:p>
+      <w:pPr>
+        <w:bidi w:val="0"/>
+        <w:rPr>
+          <w:rFonts w:hint="cs"/>
+          <w:u w:val="single"/>
+          <w:rtl/>
+        </w:rPr>
+      </w:pPr>
+      <w:r>
+        <w:rPr>
+          <w:rFonts w:ascii="Helvetica" w:hAnsi="Helvetica"/>
+          <w:color w:val="000000"/>
+          <w:sz w:val="18"/>
+          <w:szCs w:val="18"/>
+          <w:u w:val="single"/>
+          <w:shd w:val="clear" w:color="auto" w:fill="F8F9FA"/>
+        </w:rPr>
+        <w:t>Buy cart</w:t>
+      </w:r>
+      <w:r>
+        <w:rPr>
+          <w:b/>
+          <w:bCs/>
+          <w:u w:val="single"/>
+        </w:rPr>
+        <w:t xml:space="preserve"> </w:t>
+      </w:r>
+      <w:r>
+        <w:rPr>
+          <w:u w:val="single"/>
+        </w:rPr>
+        <w:t>(II.2.5</w:t>
+      </w:r>
+      <w:r>
+        <w:rPr>
+          <w:u w:val="single"/>
+        </w:rPr>
+        <w:t>)</w:t>
+      </w:r>
+      <w:r>
+        <w:rPr>
+          <w:b/>
+          <w:bCs/>
+        </w:rPr>
+        <w:t xml:space="preserve"> -</w:t>
+      </w:r>
+      <w:r>
+        <w:rPr>
+          <w:b/>
+          <w:bCs/>
+        </w:rPr>
+        <w:t xml:space="preserve"> </w:t>
+      </w:r>
+      <w:r>
+        <w:t xml:space="preserve">A guest can buy his shopping cart, in accordance to each store's discount and buying policy and </w:t>
+      </w:r>
+      <w:r>
+        <w:t xml:space="preserve">inventory availability. </w:t>
+      </w:r>
+      <w:r>
+        <w:t xml:space="preserve"> </w:t>
+      </w:r>
+      <w:r>
+        <w:rPr>
+          <w:u w:val="single"/>
+        </w:rPr>
+        <w:t>TODO</w:t>
+      </w:r>
+    </w:p>
+    <w:p>
+      <w:pPr>
+        <w:bidi w:val="0"/>
+        <w:rPr>
+          <w:u w:val="single"/>
+        </w:rPr>
+      </w:pPr>
+      <w:r>
+        <w:rPr>
+          <w:rFonts w:ascii="Helvetica" w:hAnsi="Helvetica"/>
+          <w:color w:val="000000"/>
+          <w:sz w:val="18"/>
+          <w:szCs w:val="18"/>
+          <w:u w:val="single"/>
+          <w:shd w:val="clear" w:color="auto" w:fill="F8F9FA"/>
+        </w:rPr>
+        <w:t>L</w:t>
+      </w:r>
+      <w:r>
+        <w:rPr>
+          <w:rFonts w:ascii="Helvetica" w:hAnsi="Helvetica"/>
+          <w:color w:val="000000"/>
+          <w:sz w:val="18"/>
+          <w:szCs w:val="18"/>
+          <w:u w:val="single"/>
+          <w:shd w:val="clear" w:color="auto" w:fill="F8F9FA"/>
+        </w:rPr>
+        <w:t>og out</w:t>
+      </w:r>
+      <w:r>
+        <w:rPr>
+          <w:u w:val="single"/>
+        </w:rPr>
+        <w:t xml:space="preserve"> (II.3.1</w:t>
+      </w:r>
+      <w:r>
+        <w:rPr>
+          <w:u w:val="single"/>
+        </w:rPr>
+        <w:t>)</w:t>
+      </w:r>
+      <w:r>
+        <w:rPr>
+          <w:b/>
+          <w:bCs/>
+        </w:rPr>
+        <w:t>-</w:t>
+      </w:r>
+      <w:bookmarkStart w:id="0" w:name="_GoBack"/>
+      <w:bookmarkEnd w:id="0"/>
+    </w:p>
+    <w:p>
+      <w:pPr>
+        <w:bidi w:val="0"/>
+        <w:rPr>
+          <w:rFonts w:ascii="Helvetica" w:hAnsi="Helvetica"/>
+          <w:b/>
+          <w:bCs/>
+          <w:color w:val="000000"/>
+          <w:sz w:val="18"/>
+          <w:szCs w:val="18"/>
+          <w:u w:val="single"/>
+          <w:shd w:val="clear" w:color="auto" w:fill="F8F9FA"/>
+        </w:rPr>
+      </w:pPr>
+      <w:r>
+        <w:rPr>
+          <w:rFonts w:ascii="Helvetica" w:hAnsi="Helvetica"/>
+          <w:color w:val="000000"/>
+          <w:sz w:val="18"/>
+          <w:szCs w:val="18"/>
+          <w:u w:val="single"/>
+          <w:shd w:val="clear" w:color="auto" w:fill="F8F9FA"/>
+        </w:rPr>
+        <w:t>O</w:t>
+      </w:r>
+      <w:r>
+        <w:rPr>
+          <w:rFonts w:ascii="Helvetica" w:hAnsi="Helvetica"/>
+          <w:color w:val="000000"/>
+          <w:sz w:val="18"/>
+          <w:szCs w:val="18"/>
+          <w:u w:val="single"/>
+          <w:shd w:val="clear" w:color="auto" w:fill="F8F9FA"/>
+        </w:rPr>
+        <w:t>pen store</w:t>
+      </w:r>
+      <w:r>
+        <w:rPr>
+          <w:rFonts w:ascii="Helvetica" w:hAnsi="Helvetica"/>
+          <w:color w:val="000000"/>
+          <w:sz w:val="18"/>
+          <w:szCs w:val="18"/>
+          <w:u w:val="single"/>
+          <w:shd w:val="clear" w:color="auto" w:fill="F8F9FA"/>
+        </w:rPr>
+        <w:t xml:space="preserve"> </w:t>
+      </w:r>
+      <w:r>
+        <w:rPr>
+          <w:u w:val="single"/>
+        </w:rPr>
+        <w:t>(II.3.2</w:t>
+      </w:r>
+      <w:r>
+        <w:rPr>
+          <w:u w:val="single"/>
+        </w:rPr>
+        <w:t>)</w:t>
+      </w:r>
+      <w:r>
+        <w:rPr>
+          <w:b/>
+          <w:bCs/>
+        </w:rPr>
+        <w:t>-</w:t>
+      </w:r>
+    </w:p>
+    <w:p>
+      <w:pPr>
+        <w:bidi w:val="0"/>
+        <w:rPr>
+          <w:rFonts w:ascii="Helvetica" w:hAnsi="Helvetica"/>
+          <w:color w:val="000000"/>
+          <w:sz w:val="18"/>
+          <w:szCs w:val="18"/>
+          <w:u w:val="single"/>
+          <w:shd w:val="clear" w:color="auto" w:fill="F8F9FA"/>
+        </w:rPr>
+      </w:pPr>
+      <w:r>
+        <w:rPr>
+          <w:rFonts w:ascii="Helvetica" w:hAnsi="Helvetica"/>
+          <w:color w:val="000000"/>
+          <w:sz w:val="18"/>
+          <w:szCs w:val="18"/>
+          <w:u w:val="single"/>
+          <w:shd w:val="clear" w:color="auto" w:fill="F8F9FA"/>
+        </w:rPr>
+        <w:t>Inventory management</w:t>
+      </w:r>
+      <w:r>
+        <w:rPr>
+          <w:rFonts w:ascii="Helvetica" w:hAnsi="Helvetica"/>
+          <w:color w:val="000000"/>
+          <w:sz w:val="18"/>
+          <w:szCs w:val="18"/>
+          <w:u w:val="single"/>
+          <w:shd w:val="clear" w:color="auto" w:fill="F8F9FA"/>
+        </w:rPr>
+        <w:t xml:space="preserve"> </w:t>
+      </w:r>
+      <w:r>
+        <w:rPr>
+          <w:u w:val="single"/>
+        </w:rPr>
+        <w:t>(II.4.1</w:t>
+      </w:r>
+      <w:r>
+        <w:rPr>
+          <w:u w:val="single"/>
+        </w:rPr>
+        <w:t>)</w:t>
+      </w:r>
+      <w:r>
+        <w:rPr>
+          <w:b/>
+          <w:bCs/>
+        </w:rPr>
+        <w:t>-</w:t>
+      </w:r>
+    </w:p>
+    <w:p>
+      <w:pPr>
+        <w:bidi w:val="0"/>
+        <w:rPr>
+          <w:rFonts w:ascii="Helvetica" w:hAnsi="Helvetica"/>
+          <w:color w:val="000000"/>
+          <w:sz w:val="18"/>
+          <w:szCs w:val="18"/>
+          <w:u w:val="single"/>
+          <w:shd w:val="clear" w:color="auto" w:fill="F8F9FA"/>
+        </w:rPr>
+      </w:pPr>
+      <w:r>
+        <w:rPr>
+          <w:rFonts w:ascii="Helvetica" w:hAnsi="Helvetica"/>
+          <w:color w:val="000000"/>
+          <w:sz w:val="18"/>
+          <w:szCs w:val="18"/>
+          <w:u w:val="single"/>
+          <w:shd w:val="clear" w:color="auto" w:fill="F8F9FA"/>
+        </w:rPr>
+        <w:t>Change</w:t>
+      </w:r>
+      <w:r>
+        <w:rPr>
+          <w:rFonts w:ascii="Helvetica" w:hAnsi="Helvetica"/>
+          <w:color w:val="000000"/>
+          <w:sz w:val="18"/>
+          <w:szCs w:val="18"/>
+          <w:u w:val="single"/>
+          <w:shd w:val="clear" w:color="auto" w:fill="F8F9FA"/>
+        </w:rPr>
+        <w:t xml:space="preserve"> buying policy</w:t>
+      </w:r>
+      <w:r>
+        <w:rPr>
+          <w:rFonts w:ascii="Helvetica" w:hAnsi="Helvetica"/>
+          <w:color w:val="000000"/>
+          <w:sz w:val="18"/>
+          <w:szCs w:val="18"/>
+          <w:u w:val="single"/>
+          <w:shd w:val="clear" w:color="auto" w:fill="F8F9FA"/>
+        </w:rPr>
+        <w:t xml:space="preserve"> </w:t>
+      </w:r>
+      <w:r>
+        <w:rPr>
+          <w:u w:val="single"/>
+        </w:rPr>
+        <w:t>(II.4.3.1</w:t>
+      </w:r>
+      <w:r>
+        <w:rPr>
+          <w:u w:val="single"/>
+        </w:rPr>
+        <w:t>)</w:t>
+      </w:r>
+      <w:r>
+        <w:rPr>
+          <w:b/>
+          <w:bCs/>
+        </w:rPr>
+        <w:t>-</w:t>
+      </w:r>
+    </w:p>
+    <w:p>
+      <w:pPr>
+        <w:bidi w:val="0"/>
+        <w:rPr>
+          <w:rFonts w:ascii="Helvetica" w:hAnsi="Helvetica"/>
+          <w:color w:val="000000"/>
+          <w:sz w:val="18"/>
+          <w:szCs w:val="18"/>
+          <w:u w:val="single"/>
+          <w:shd w:val="clear" w:color="auto" w:fill="F8F9FA"/>
+        </w:rPr>
+      </w:pPr>
+      <w:r>
+        <w:rPr>
+          <w:rFonts w:ascii="Helvetica" w:hAnsi="Helvetica"/>
+          <w:color w:val="000000"/>
+          <w:sz w:val="18"/>
+          <w:szCs w:val="18"/>
+          <w:u w:val="single"/>
+          <w:shd w:val="clear" w:color="auto" w:fill="F8F9FA"/>
+        </w:rPr>
+        <w:t>Change</w:t>
+      </w:r>
+      <w:r>
+        <w:rPr>
+          <w:rFonts w:ascii="Helvetica" w:hAnsi="Helvetica"/>
+          <w:color w:val="000000"/>
+          <w:sz w:val="18"/>
+          <w:szCs w:val="18"/>
+          <w:u w:val="single"/>
+          <w:shd w:val="clear" w:color="auto" w:fill="F8F9FA"/>
+        </w:rPr>
+        <w:t xml:space="preserve"> discount policy</w:t>
+      </w:r>
+      <w:r>
+        <w:rPr>
+          <w:rFonts w:ascii="Helvetica" w:hAnsi="Helvetica"/>
+          <w:color w:val="000000"/>
+          <w:sz w:val="18"/>
+          <w:szCs w:val="18"/>
+          <w:u w:val="single"/>
+          <w:shd w:val="clear" w:color="auto" w:fill="F8F9FA"/>
+        </w:rPr>
+        <w:t xml:space="preserve"> </w:t>
+      </w:r>
+      <w:r>
+        <w:rPr>
+          <w:u w:val="single"/>
+        </w:rPr>
+        <w:t>(II.4.3.2</w:t>
+      </w:r>
+      <w:r>
+        <w:rPr>
+          <w:u w:val="single"/>
+        </w:rPr>
+        <w:t>)</w:t>
+      </w:r>
+      <w:r>
+        <w:rPr>
+          <w:b/>
+          <w:bCs/>
+        </w:rPr>
+        <w:t>-</w:t>
+      </w:r>
+    </w:p>
+    <w:p>
+      <w:pPr>
+        <w:bidi w:val="0"/>
+        <w:rPr>
+          <w:rFonts w:ascii="Helvetica" w:hAnsi="Helvetica"/>
+          <w:color w:val="000000"/>
+          <w:sz w:val="18"/>
+          <w:szCs w:val="18"/>
+          <w:u w:val="single"/>
+          <w:shd w:val="clear" w:color="auto" w:fill="F8F9FA"/>
+        </w:rPr>
+      </w:pPr>
+      <w:r>
+        <w:rPr>
+          <w:rFonts w:ascii="Helvetica" w:hAnsi="Helvetica"/>
+          <w:color w:val="000000"/>
+          <w:sz w:val="18"/>
+          <w:szCs w:val="18"/>
+          <w:u w:val="single"/>
+          <w:shd w:val="clear" w:color="auto" w:fill="F8F9FA"/>
+        </w:rPr>
+        <w:t>Add</w:t>
+      </w:r>
+      <w:r>
+        <w:rPr>
+          <w:rFonts w:ascii="Helvetica" w:hAnsi="Helvetica"/>
+          <w:color w:val="000000"/>
+          <w:sz w:val="18"/>
+          <w:szCs w:val="18"/>
+          <w:u w:val="single"/>
+          <w:shd w:val="clear" w:color="auto" w:fill="F8F9FA"/>
+        </w:rPr>
+        <w:t xml:space="preserve"> store owner</w:t>
+      </w:r>
+      <w:r>
+        <w:rPr>
+          <w:rFonts w:ascii="Helvetica" w:hAnsi="Helvetica"/>
+          <w:color w:val="000000"/>
+          <w:sz w:val="18"/>
+          <w:szCs w:val="18"/>
+          <w:u w:val="single"/>
+          <w:shd w:val="clear" w:color="auto" w:fill="F8F9FA"/>
+        </w:rPr>
+        <w:t xml:space="preserve"> </w:t>
+      </w:r>
+      <w:r>
+        <w:rPr>
+          <w:u w:val="single"/>
+        </w:rPr>
+        <w:t>(II.4.4</w:t>
+      </w:r>
+      <w:r>
+        <w:rPr>
+          <w:u w:val="single"/>
+        </w:rPr>
+        <w:t>)</w:t>
+      </w:r>
+      <w:r>
+        <w:rPr>
+          <w:b/>
+          <w:bCs/>
+        </w:rPr>
+        <w:t>-</w:t>
+      </w:r>
+    </w:p>
+    <w:p>
+      <w:pPr>
+        <w:bidi w:val="0"/>
+        <w:rPr>
+          <w:rFonts w:ascii="Helvetica" w:hAnsi="Helvetica"/>
+          <w:color w:val="000000"/>
+          <w:sz w:val="18"/>
+          <w:szCs w:val="18"/>
+          <w:u w:val="single"/>
+          <w:shd w:val="clear" w:color="auto" w:fill="F8F9FA"/>
+        </w:rPr>
+      </w:pPr>
+      <w:r>
+        <w:rPr>
+          <w:rFonts w:ascii="Helvetica" w:hAnsi="Helvetica"/>
+          <w:color w:val="000000"/>
+          <w:sz w:val="18"/>
+          <w:szCs w:val="18"/>
+          <w:u w:val="single"/>
+          <w:shd w:val="clear" w:color="auto" w:fill="F8F9FA"/>
+        </w:rPr>
+        <w:t>Add</w:t>
+      </w:r>
+      <w:r>
+        <w:rPr>
+          <w:rFonts w:ascii="Helvetica" w:hAnsi="Helvetica"/>
+          <w:color w:val="000000"/>
+          <w:sz w:val="18"/>
+          <w:szCs w:val="18"/>
+          <w:u w:val="single"/>
+          <w:shd w:val="clear" w:color="auto" w:fill="F8F9FA"/>
+        </w:rPr>
+        <w:t xml:space="preserve"> store manager</w:t>
+      </w:r>
+      <w:r>
+        <w:rPr>
+          <w:rFonts w:ascii="Helvetica" w:hAnsi="Helvetica"/>
+          <w:color w:val="000000"/>
+          <w:sz w:val="18"/>
+          <w:szCs w:val="18"/>
+          <w:u w:val="single"/>
+          <w:shd w:val="clear" w:color="auto" w:fill="F8F9FA"/>
+        </w:rPr>
+        <w:t xml:space="preserve"> </w:t>
+      </w:r>
+      <w:r>
+        <w:rPr>
+          <w:u w:val="single"/>
+        </w:rPr>
+        <w:t>(II.4.6</w:t>
+      </w:r>
+      <w:r>
+        <w:rPr>
+          <w:u w:val="single"/>
+        </w:rPr>
+        <w:t>)</w:t>
+      </w:r>
+      <w:r>
+        <w:rPr>
+          <w:b/>
+          <w:bCs/>
+        </w:rPr>
+        <w:t>-</w:t>
+      </w:r>
+    </w:p>
+    <w:p>
+      <w:pPr>
+        <w:bidi w:val="0"/>
+        <w:rPr>
+          <w:u w:val="single"/>
+        </w:rPr>
+      </w:pPr>
+      <w:r>
+        <w:rPr>
+          <w:rFonts w:ascii="Helvetica" w:hAnsi="Helvetica"/>
+          <w:color w:val="000000"/>
+          <w:sz w:val="18"/>
+          <w:szCs w:val="18"/>
+          <w:u w:val="single"/>
+          <w:shd w:val="clear" w:color="auto" w:fill="F8F9FA"/>
+        </w:rPr>
+        <w:t>Change</w:t>
+      </w:r>
+      <w:r>
+        <w:rPr>
+          <w:rFonts w:ascii="Helvetica" w:hAnsi="Helvetica"/>
+          <w:color w:val="000000"/>
+          <w:sz w:val="18"/>
+          <w:szCs w:val="18"/>
+          <w:u w:val="single"/>
+          <w:shd w:val="clear" w:color="auto" w:fill="F8F9FA"/>
+        </w:rPr>
+        <w:t xml:space="preserve"> manager permissions</w:t>
+      </w:r>
+      <w:r>
+        <w:rPr>
+          <w:rFonts w:ascii="Helvetica" w:hAnsi="Helvetica"/>
+          <w:color w:val="000000"/>
+          <w:sz w:val="18"/>
+          <w:szCs w:val="18"/>
+          <w:u w:val="single"/>
+          <w:shd w:val="clear" w:color="auto" w:fill="F8F9FA"/>
+        </w:rPr>
+        <w:t xml:space="preserve"> </w:t>
+      </w:r>
+      <w:r>
+        <w:rPr>
+          <w:u w:val="single"/>
+        </w:rPr>
+        <w:t>(II.4.7</w:t>
+      </w:r>
+      <w:r>
+        <w:rPr>
+          <w:u w:val="single"/>
+        </w:rPr>
+        <w:t>)</w:t>
+      </w:r>
+      <w:r>
+        <w:rPr>
+          <w:b/>
+          <w:bCs/>
+        </w:rPr>
+        <w:t>-</w:t>
+      </w:r>
+    </w:p>
+    <w:p>
+      <w:pPr>
+        <w:bidi w:val="0"/>
+        <w:rPr>
+          <w:u w:val="single"/>
+        </w:rPr>
+      </w:pPr>
+      <w:r>
+        <w:rPr>
+          <w:rFonts w:ascii="Helvetica" w:hAnsi="Helvetica"/>
+          <w:color w:val="000000"/>
+          <w:sz w:val="18"/>
+          <w:szCs w:val="18"/>
+          <w:u w:val="single"/>
+          <w:shd w:val="clear" w:color="auto" w:fill="F8F9FA"/>
         </w:rPr>
         <w:lastRenderedPageBreak/>
+        <w:t>Close</w:t>
+      </w:r>
+      <w:r>
+        <w:rPr>
+          <w:rFonts w:ascii="Helvetica" w:hAnsi="Helvetica"/>
+          <w:color w:val="000000"/>
+          <w:sz w:val="18"/>
+          <w:szCs w:val="18"/>
+          <w:u w:val="single"/>
+          <w:shd w:val="clear" w:color="auto" w:fill="F8F9FA"/>
+        </w:rPr>
+        <w:t xml:space="preserve"> store</w:t>
+      </w:r>
+      <w:r>
+        <w:rPr>
+          <w:u w:val="single"/>
+        </w:rPr>
+        <w:t xml:space="preserve"> (II.4.9</w:t>
+      </w:r>
+      <w:r>
+        <w:rPr>
+          <w:u w:val="single"/>
+        </w:rPr>
+        <w:t>)</w:t>
+      </w:r>
+      <w:r>
+        <w:rPr>
+          <w:b/>
+          <w:bCs/>
+        </w:rPr>
+        <w:t>-</w:t>
+      </w:r>
+    </w:p>
+    <w:p>
+      <w:pPr>
+        <w:bidi w:val="0"/>
+        <w:rPr>
+          <w:b/>
+          <w:bCs/>
+          <w:u w:val="single"/>
+        </w:rPr>
+      </w:pPr>
+      <w:r>
+        <w:rPr>
+          <w:rFonts w:ascii="Helvetica" w:hAnsi="Helvetica"/>
+          <w:color w:val="000000"/>
+          <w:sz w:val="18"/>
+          <w:szCs w:val="18"/>
+          <w:u w:val="single"/>
+          <w:shd w:val="clear" w:color="auto" w:fill="F8F9FA"/>
+        </w:rPr>
+        <w:t>Get</w:t>
+      </w:r>
+      <w:r>
+        <w:rPr>
+          <w:rFonts w:ascii="Helvetica" w:hAnsi="Helvetica"/>
+          <w:color w:val="000000"/>
+          <w:sz w:val="18"/>
+          <w:szCs w:val="18"/>
+          <w:u w:val="single"/>
+          <w:shd w:val="clear" w:color="auto" w:fill="F8F9FA"/>
+        </w:rPr>
+        <w:t xml:space="preserve"> store roles</w:t>
+      </w:r>
+      <w:r>
+        <w:rPr>
+          <w:b/>
+          <w:bCs/>
+          <w:u w:val="single"/>
+        </w:rPr>
+        <w:t xml:space="preserve"> </w:t>
+      </w:r>
+      <w:r>
+        <w:rPr>
+          <w:u w:val="single"/>
+        </w:rPr>
+        <w:t>(II.4.11</w:t>
+      </w:r>
+      <w:r>
+        <w:rPr>
+          <w:u w:val="single"/>
+        </w:rPr>
+        <w:t>)</w:t>
+      </w:r>
+      <w:r>
+        <w:rPr>
+          <w:b/>
+          <w:bCs/>
+        </w:rPr>
+        <w:t>-</w:t>
+      </w:r>
+    </w:p>
+    <w:p>
+      <w:pPr>
+        <w:bidi w:val="0"/>
+        <w:rPr>
+          <w:b/>
+          <w:bCs/>
+          <w:u w:val="single"/>
+        </w:rPr>
+      </w:pPr>
+      <w:r>
+        <w:rPr>
+          <w:rFonts w:ascii="Helvetica" w:hAnsi="Helvetica"/>
+          <w:color w:val="000000"/>
+          <w:sz w:val="18"/>
+          <w:szCs w:val="18"/>
+          <w:u w:val="single"/>
+          <w:shd w:val="clear" w:color="auto" w:fill="F8F9FA"/>
+        </w:rPr>
+        <w:t>Get</w:t>
+      </w:r>
+      <w:r>
+        <w:rPr>
+          <w:rFonts w:ascii="Helvetica" w:hAnsi="Helvetica"/>
+          <w:color w:val="000000"/>
+          <w:sz w:val="18"/>
+          <w:szCs w:val="18"/>
+          <w:u w:val="single"/>
+          <w:shd w:val="clear" w:color="auto" w:fill="F8F9FA"/>
+        </w:rPr>
+        <w:t xml:space="preserve"> store purchase history</w:t>
+      </w:r>
+      <w:r>
+        <w:rPr>
+          <w:b/>
+          <w:bCs/>
+          <w:u w:val="single"/>
+        </w:rPr>
+        <w:t xml:space="preserve"> </w:t>
+      </w:r>
+      <w:r>
+        <w:rPr>
+          <w:u w:val="single"/>
+        </w:rPr>
+        <w:t>(II.4.13</w:t>
+      </w:r>
+      <w:r>
+        <w:rPr>
+          <w:u w:val="single"/>
+        </w:rPr>
+        <w:t>)</w:t>
+      </w:r>
+      <w:r>
+        <w:rPr>
+          <w:b/>
+          <w:bCs/>
+        </w:rPr>
+        <w:t>-</w:t>
+      </w:r>
+    </w:p>
+    <w:p>
+      <w:pPr>
+        <w:bidi w:val="0"/>
+        <w:rPr>
+          <w:b/>
+          <w:bCs/>
+          <w:u w:val="single"/>
+        </w:rPr>
+      </w:pPr>
+      <w:r>
+        <w:rPr>
+          <w:rFonts w:ascii="Helvetica" w:hAnsi="Helvetica"/>
+          <w:color w:val="000000"/>
+          <w:sz w:val="18"/>
+          <w:szCs w:val="18"/>
+          <w:u w:val="single"/>
+          <w:shd w:val="clear" w:color="auto" w:fill="F8F9FA"/>
+        </w:rPr>
+        <w:t>Get system purchase history</w:t>
+      </w:r>
+      <w:r>
+        <w:rPr>
+          <w:b/>
+          <w:bCs/>
+          <w:u w:val="single"/>
+        </w:rPr>
+        <w:t xml:space="preserve"> </w:t>
+      </w:r>
+      <w:r>
+        <w:rPr>
+          <w:u w:val="single"/>
+        </w:rPr>
+        <w:t>(II.6.4</w:t>
+      </w:r>
+      <w:r>
+        <w:rPr>
+          <w:u w:val="single"/>
+        </w:rPr>
+        <w:t>)</w:t>
+      </w:r>
+      <w:r>
+        <w:rPr>
+          <w:b/>
+          <w:bCs/>
+        </w:rPr>
+        <w:t>-</w:t>
+      </w:r>
+    </w:p>
+    <w:p>
+      <w:pPr>
+        <w:bidi w:val="0"/>
+        <w:rPr>
+          <w:b/>
+          <w:bCs/>
+          <w:u w:val="single"/>
+        </w:rPr>
+      </w:pPr>
+    </w:p>
+    <w:p>
+      <w:pPr>
+        <w:bidi w:val="0"/>
+        <w:rPr>
+          <w:b/>
+          <w:bCs/>
+          <w:u w:val="single"/>
+        </w:rPr>
+      </w:pPr>
+    </w:p>
+    <w:p>
+      <w:pPr>
+        <w:bidi w:val="0"/>
+        <w:rPr>
+          <w:b/>
+          <w:bCs/>
+          <w:u w:val="single"/>
+        </w:rPr>
+      </w:pPr>
+    </w:p>
+    <w:p>
+      <w:pPr>
+        <w:bidi w:val="0"/>
+        <w:rPr>
+          <w:b/>
+          <w:bCs/>
+          <w:u w:val="single"/>
+        </w:rPr>
+      </w:pPr>
+    </w:p>
+    <w:p>
+      <w:pPr>
+        <w:bidi w:val="0"/>
+        <w:rPr>
+          <w:b/>
+          <w:bCs/>
+          <w:u w:val="single"/>
+        </w:rPr>
+      </w:pPr>
+    </w:p>
+    <w:p>
+      <w:pPr>
+        <w:bidi w:val="0"/>
+        <w:rPr>
+          <w:b/>
+          <w:bCs/>
+          <w:u w:val="single"/>
+        </w:rPr>
+      </w:pPr>
+    </w:p>
+    <w:p>
+      <w:pPr>
+        <w:bidi w:val="0"/>
+        <w:rPr>
+          <w:b/>
+          <w:bCs/>
+          <w:u w:val="single"/>
+        </w:rPr>
+      </w:pPr>
+    </w:p>
+    <w:p>
+      <w:pPr>
+        <w:bidi w:val="0"/>
+        <w:rPr>
+          <w:b/>
+          <w:bCs/>
+          <w:u w:val="single"/>
+        </w:rPr>
+      </w:pPr>
+    </w:p>
+    <w:p>
+      <w:pPr>
+        <w:bidi w:val="0"/>
+        <w:rPr>
+          <w:b/>
+          <w:bCs/>
+          <w:u w:val="single"/>
+        </w:rPr>
+      </w:pPr>
+    </w:p>
+    <w:p>
+      <w:pPr>
+        <w:bidi w:val="0"/>
+        <w:rPr>
+          <w:b/>
+          <w:bCs/>
+          <w:u w:val="single"/>
+        </w:rPr>
+      </w:pPr>
+    </w:p>
+    <w:p>
+      <w:pPr>
+        <w:bidi w:val="0"/>
+        <w:rPr>
+          <w:b/>
+          <w:bCs/>
+          <w:u w:val="single"/>
+        </w:rPr>
+      </w:pPr>
+    </w:p>
+    <w:p>
+      <w:pPr>
+        <w:bidi w:val="0"/>
+        <w:rPr>
+          <w:b/>
+          <w:bCs/>
+          <w:u w:val="single"/>
+        </w:rPr>
+      </w:pPr>
+    </w:p>
+    <w:p>
+      <w:pPr>
+        <w:bidi w:val="0"/>
+        <w:rPr>
+          <w:b/>
+          <w:bCs/>
+          <w:u w:val="single"/>
+        </w:rPr>
+      </w:pPr>
+    </w:p>
+    <w:p>
+      <w:pPr>
+        <w:bidi w:val="0"/>
+        <w:rPr>
+          <w:b/>
+          <w:bCs/>
+          <w:u w:val="single"/>
+        </w:rPr>
+      </w:pPr>
+    </w:p>
+    <w:p>
+      <w:pPr>
+        <w:bidi w:val="0"/>
+        <w:rPr>
+          <w:b/>
+          <w:bCs/>
+          <w:u w:val="single"/>
+        </w:rPr>
+      </w:pPr>
+    </w:p>
+    <w:p>
+      <w:pPr>
+        <w:bidi w:val="0"/>
+        <w:rPr>
+          <w:b/>
+          <w:bCs/>
+          <w:u w:val="single"/>
+        </w:rPr>
+      </w:pPr>
+    </w:p>
+    <w:p>
+      <w:pPr>
+        <w:bidi w:val="0"/>
+        <w:rPr>
+          <w:b/>
+          <w:bCs/>
+          <w:u w:val="single"/>
+        </w:rPr>
+      </w:pPr>
+    </w:p>
+    <w:p>
+      <w:pPr>
+        <w:bidi w:val="0"/>
+        <w:rPr>
+          <w:b/>
+          <w:bCs/>
+          <w:u w:val="single"/>
+        </w:rPr>
+      </w:pPr>
+    </w:p>
+    <w:p>
+      <w:pPr>
+        <w:bidi w:val="0"/>
+        <w:rPr>
+          <w:b/>
+          <w:bCs/>
+          <w:u w:val="single"/>
+        </w:rPr>
+      </w:pPr>
+    </w:p>
+    <w:p>
+      <w:pPr>
+        <w:bidi w:val="0"/>
+        <w:rPr>
+          <w:b/>
+          <w:bCs/>
+          <w:u w:val="single"/>
+        </w:rPr>
+      </w:pPr>
+    </w:p>
+    <w:p>
+      <w:pPr>
+        <w:bidi w:val="0"/>
+        <w:rPr>
+          <w:b/>
+          <w:bCs/>
+          <w:u w:val="single"/>
+        </w:rPr>
+      </w:pPr>
+    </w:p>
+    <w:p>
+      <w:pPr>
+        <w:bidi w:val="0"/>
+        <w:rPr>
+          <w:b/>
+          <w:bCs/>
+          <w:u w:val="single"/>
+        </w:rPr>
+      </w:pPr>
+    </w:p>
+    <w:p>
+      <w:pPr>
+        <w:bidi w:val="0"/>
+        <w:rPr>
+          <w:b/>
+          <w:bCs/>
+          <w:u w:val="single"/>
+        </w:rPr>
+      </w:pPr>
+    </w:p>
+    <w:p>
+      <w:pPr>
+        <w:bidi w:val="0"/>
+        <w:rPr>
+          <w:b/>
+          <w:bCs/>
+          <w:u w:val="single"/>
+        </w:rPr>
+      </w:pPr>
+    </w:p>
+    <w:p>
+      <w:pPr>
+        <w:bidi w:val="0"/>
+        <w:rPr>
+          <w:b/>
+          <w:bCs/>
+          <w:u w:val="single"/>
+        </w:rPr>
+      </w:pPr>
+    </w:p>
+    <w:p>
+      <w:pPr>
+        <w:bidi w:val="0"/>
+        <w:rPr>
+          <w:b/>
+          <w:bCs/>
+          <w:u w:val="single"/>
+        </w:rPr>
+      </w:pPr>
+    </w:p>
+    <w:p>
+      <w:pPr>
+        <w:bidi w:val="0"/>
+        <w:rPr>
+          <w:b/>
+          <w:bCs/>
+          <w:u w:val="single"/>
+        </w:rPr>
+      </w:pPr>
+    </w:p>
+    <w:p>
+      <w:pPr>
+        <w:bidi w:val="0"/>
+        <w:rPr>
+          <w:b/>
+          <w:bCs/>
+          <w:u w:val="single"/>
+        </w:rPr>
+      </w:pPr>
+    </w:p>
+    <w:p>
+      <w:pPr>
+        <w:bidi w:val="0"/>
+        <w:rPr>
+          <w:b/>
+          <w:bCs/>
+          <w:u w:val="single"/>
+        </w:rPr>
+      </w:pPr>
+    </w:p>
+    <w:p>
+      <w:pPr>
+        <w:bidi w:val="0"/>
+        <w:rPr>
+          <w:b/>
+          <w:bCs/>
+          <w:u w:val="single"/>
+        </w:rPr>
+      </w:pPr>
+      <w:r>
+        <w:rPr>
+          <w:b/>
+          <w:bCs/>
+          <w:u w:val="single"/>
+        </w:rPr>
         <w:t>System Architecture</w:t>
       </w:r>
     </w:p>
@@ -5977,55 +8047,67 @@
         <w:rPr>
           <w:noProof/>
         </w:rPr>
-        <w:drawing>
-          <wp:inline distT="0" distB="0" distL="0" distR="0" wp14:anchorId="3FC50F9D" wp14:editId="45E6D548">
-            <wp:extent cx="4963795" cy="5706110"/>
-            <wp:effectExtent l="0" t="0" r="8255" b="8890"/>
-            <wp:docPr id="3" name="Picture 3"/>
-            <wp:cNvGraphicFramePr>
-              <a:graphicFrameLocks xmlns:a="http://schemas.openxmlformats.org/drawingml/2006/main" noChangeAspect="1"/>
-            </wp:cNvGraphicFramePr>
-            <a:graphic xmlns:a="http://schemas.openxmlformats.org/drawingml/2006/main">
-              <a:graphicData uri="http://schemas.openxmlformats.org/drawingml/2006/picture">
-                <pic:pic xmlns:pic="http://schemas.openxmlformats.org/drawingml/2006/picture">
-                  <pic:nvPicPr>
-                    <pic:cNvPr id="0" name="Picture 3"/>
-                    <pic:cNvPicPr>
-                      <a:picLocks noChangeAspect="1" noChangeArrowheads="1"/>
-                    </pic:cNvPicPr>
-                  </pic:nvPicPr>
-                  <pic:blipFill>
-                    <a:blip r:embed="rId6">
-                      <a:extLst>
-                        <a:ext uri="{28A0092B-C50C-407E-A947-70E740481C1C}">
-                          <a14:useLocalDpi xmlns:a14="http://schemas.microsoft.com/office/drawing/2010/main" val="0"/>
-                        </a:ext>
-                      </a:extLst>
-                    </a:blip>
-                    <a:srcRect/>
-                    <a:stretch>
-                      <a:fillRect/>
-                    </a:stretch>
-                  </pic:blipFill>
-                  <pic:spPr bwMode="auto">
-                    <a:xfrm>
-                      <a:off x="0" y="0"/>
-                      <a:ext cx="4963795" cy="5706110"/>
-                    </a:xfrm>
-                    <a:prstGeom prst="rect">
-                      <a:avLst/>
-                    </a:prstGeom>
-                    <a:noFill/>
-                    <a:ln>
-                      <a:noFill/>
-                    </a:ln>
-                  </pic:spPr>
-                </pic:pic>
-              </a:graphicData>
-            </a:graphic>
-          </wp:inline>
-        </w:drawing>
-      </w:r>
+        <w:pict w14:anchorId="69EB6AE2">
+          <v:shapetype id="_x0000_t75" coordsize="21600,21600" o:spt="75" o:preferrelative="t" path="m@4@5l@4@11@9@11@9@5xe" filled="f" stroked="f">
+            <v:stroke joinstyle="miter"/>
+            <v:formulas>
+              <v:f eqn="if lineDrawn pixelLineWidth 0"/>
+              <v:f eqn="sum @0 1 0"/>
+              <v:f eqn="sum 0 0 @1"/>
+              <v:f eqn="prod @2 1 2"/>
+              <v:f eqn="prod @3 21600 pixelWidth"/>
+              <v:f eqn="prod @3 21600 pixelHeight"/>
+              <v:f eqn="sum @0 0 1"/>
+              <v:f eqn="prod @6 1 2"/>
+              <v:f eqn="prod @7 21600 pixelWidth"/>
+              <v:f eqn="sum @8 21600 0"/>
+              <v:f eqn="prod @7 21600 pixelHeight"/>
+              <v:f eqn="sum @10 21600 0"/>
+            </v:formulas>
+            <v:path o:extrusionok="f" gradientshapeok="t" o:connecttype="rect"/>
+            <o:lock v:ext="edit" aspectratio="t"/>
+          </v:shapetype>
+          <v:shape id="_x0000_i1025" type="#_x0000_t75" style="width:315.75pt;height:458.25pt">
+            <v:imagedata r:id="rId8" o:title="use_case-system architecture.drawio"/>
+          </v:shape>
+        </w:pict>
+      </w:r>
+    </w:p>
+    <w:p>
+      <w:pPr>
+        <w:rPr>
+          <w:rtl/>
+        </w:rPr>
+      </w:pPr>
+    </w:p>
+    <w:p>
+      <w:pPr>
+        <w:rPr>
+          <w:rtl/>
+        </w:rPr>
+      </w:pPr>
+    </w:p>
+    <w:p>
+      <w:pPr>
+        <w:rPr>
+          <w:rtl/>
+        </w:rPr>
+      </w:pPr>
+    </w:p>
+    <w:p>
+      <w:pPr>
+        <w:rPr>
+          <w:rtl/>
+        </w:rPr>
+      </w:pPr>
+    </w:p>
+    <w:p>
+      <w:pPr>
+        <w:rPr>
+          <w:rFonts w:hint="cs"/>
+          <w:rtl/>
+        </w:rPr>
+      </w:pPr>
     </w:p>
     <w:sectPr>
       <w:pgSz w:w="11906" w:h="16838"/>
@@ -6039,6 +8121,56 @@
 </w:document>
 </file>
 
+<file path=word/endnotes.xml><?xml version="1.0" encoding="utf-8"?>
+<w:endnotes xmlns:wpc="http://schemas.microsoft.com/office/word/2010/wordprocessingCanvas" xmlns:mc="http://schemas.openxmlformats.org/markup-compatibility/2006" xmlns:o="urn:schemas-microsoft-com:office:office" xmlns:r="http://schemas.openxmlformats.org/officeDocument/2006/relationships" xmlns:m="http://schemas.openxmlformats.org/officeDocument/2006/math" xmlns:v="urn:schemas-microsoft-com:vml" xmlns:wp14="http://schemas.microsoft.com/office/word/2010/wordprocessingDrawing" xmlns:wp="http://schemas.openxmlformats.org/drawingml/2006/wordprocessingDrawing" xmlns:w10="urn:schemas-microsoft-com:office:word" xmlns:w="http://schemas.openxmlformats.org/wordprocessingml/2006/main" xmlns:w14="http://schemas.microsoft.com/office/word/2010/wordml" xmlns:w15="http://schemas.microsoft.com/office/word/2012/wordml" xmlns:wpg="http://schemas.microsoft.com/office/word/2010/wordprocessingGroup" xmlns:wpi="http://schemas.microsoft.com/office/word/2010/wordprocessingInk" xmlns:wne="http://schemas.microsoft.com/office/word/2006/wordml" xmlns:wps="http://schemas.microsoft.com/office/word/2010/wordprocessingShape" mc:Ignorable="w14 w15 wp14">
+  <w:endnote w:type="separator" w:id="-1">
+    <w:p>
+      <w:pPr>
+        <w:spacing w:after="0" w:line="240" w:lineRule="auto"/>
+      </w:pPr>
+      <w:r>
+        <w:separator/>
+      </w:r>
+    </w:p>
+  </w:endnote>
+  <w:endnote w:type="continuationSeparator" w:id="0">
+    <w:p>
+      <w:pPr>
+        <w:spacing w:after="0" w:line="240" w:lineRule="auto"/>
+      </w:pPr>
+      <w:r>
+        <w:continuationSeparator/>
+      </w:r>
+    </w:p>
+  </w:endnote>
+</w:endnotes>
+</file>
+
+<file path=word/footnotes.xml><?xml version="1.0" encoding="utf-8"?>
+<w:footnotes xmlns:wpc="http://schemas.microsoft.com/office/word/2010/wordprocessingCanvas" xmlns:mc="http://schemas.openxmlformats.org/markup-compatibility/2006" xmlns:o="urn:schemas-microsoft-com:office:office" xmlns:r="http://schemas.openxmlformats.org/officeDocument/2006/relationships" xmlns:m="http://schemas.openxmlformats.org/officeDocument/2006/math" xmlns:v="urn:schemas-microsoft-com:vml" xmlns:wp14="http://schemas.microsoft.com/office/word/2010/wordprocessingDrawing" xmlns:wp="http://schemas.openxmlformats.org/drawingml/2006/wordprocessingDrawing" xmlns:w10="urn:schemas-microsoft-com:office:word" xmlns:w="http://schemas.openxmlformats.org/wordprocessingml/2006/main" xmlns:w14="http://schemas.microsoft.com/office/word/2010/wordml" xmlns:w15="http://schemas.microsoft.com/office/word/2012/wordml" xmlns:wpg="http://schemas.microsoft.com/office/word/2010/wordprocessingGroup" xmlns:wpi="http://schemas.microsoft.com/office/word/2010/wordprocessingInk" xmlns:wne="http://schemas.microsoft.com/office/word/2006/wordml" xmlns:wps="http://schemas.microsoft.com/office/word/2010/wordprocessingShape" mc:Ignorable="w14 w15 wp14">
+  <w:footnote w:type="separator" w:id="-1">
+    <w:p>
+      <w:pPr>
+        <w:spacing w:after="0" w:line="240" w:lineRule="auto"/>
+      </w:pPr>
+      <w:r>
+        <w:separator/>
+      </w:r>
+    </w:p>
+  </w:footnote>
+  <w:footnote w:type="continuationSeparator" w:id="0">
+    <w:p>
+      <w:pPr>
+        <w:spacing w:after="0" w:line="240" w:lineRule="auto"/>
+      </w:pPr>
+      <w:r>
+        <w:continuationSeparator/>
+      </w:r>
+    </w:p>
+  </w:footnote>
+</w:footnotes>
+</file>
+
 <file path=word/numbering.xml><?xml version="1.0" encoding="utf-8"?>
 <w:numbering xmlns:wpc="http://schemas.microsoft.com/office/word/2010/wordprocessingCanvas" xmlns:mc="http://schemas.openxmlformats.org/markup-compatibility/2006" xmlns:o="urn:schemas-microsoft-com:office:office" xmlns:r="http://schemas.openxmlformats.org/officeDocument/2006/relationships" xmlns:m="http://schemas.openxmlformats.org/officeDocument/2006/math" xmlns:v="urn:schemas-microsoft-com:vml" xmlns:wp14="http://schemas.microsoft.com/office/word/2010/wordprocessingDrawing" xmlns:wp="http://schemas.openxmlformats.org/drawingml/2006/wordprocessingDrawing" xmlns:w10="urn:schemas-microsoft-com:office:word" xmlns:w="http://schemas.openxmlformats.org/wordprocessingml/2006/main" xmlns:w14="http://schemas.microsoft.com/office/word/2010/wordml" xmlns:w15="http://schemas.microsoft.com/office/word/2012/wordml" xmlns:wpg="http://schemas.microsoft.com/office/word/2010/wordprocessingGroup" xmlns:wpi="http://schemas.microsoft.com/office/word/2010/wordprocessingInk" xmlns:wne="http://schemas.microsoft.com/office/word/2006/wordml" xmlns:wps="http://schemas.microsoft.com/office/word/2010/wordprocessingShape" mc:Ignorable="w14 w15 wp14">
   <w:abstractNum w:abstractNumId="0" w15:restartNumberingAfterBreak="0">
@@ -7213,6 +9345,95 @@
     </w:lvl>
   </w:abstractNum>
   <w:abstractNum w:abstractNumId="11" w15:restartNumberingAfterBreak="0">
+    <w:nsid w:val="45E10624"/>
+    <w:multiLevelType w:val="hybridMultilevel"/>
+    <w:tmpl w:val="1BF62012"/>
+    <w:lvl w:ilvl="0" w:tplc="E74600C0">
+      <w:start w:val="1"/>
+      <w:numFmt w:val="decimal"/>
+      <w:lvlText w:val="%1)"/>
+      <w:lvlJc w:val="left"/>
+      <w:pPr>
+        <w:ind w:left="510" w:hanging="360"/>
+      </w:pPr>
+      <w:rPr>
+        <w:rFonts w:hint="default"/>
+      </w:rPr>
+    </w:lvl>
+    <w:lvl w:ilvl="1" w:tplc="04090019" w:tentative="1">
+      <w:start w:val="1"/>
+      <w:numFmt w:val="lowerLetter"/>
+      <w:lvlText w:val="%2."/>
+      <w:lvlJc w:val="left"/>
+      <w:pPr>
+        <w:ind w:left="1230" w:hanging="360"/>
+      </w:pPr>
+    </w:lvl>
+    <w:lvl w:ilvl="2" w:tplc="0409001B" w:tentative="1">
+      <w:start w:val="1"/>
+      <w:numFmt w:val="lowerRoman"/>
+      <w:lvlText w:val="%3."/>
+      <w:lvlJc w:val="right"/>
+      <w:pPr>
+        <w:ind w:left="1950" w:hanging="180"/>
+      </w:pPr>
+    </w:lvl>
+    <w:lvl w:ilvl="3" w:tplc="0409000F" w:tentative="1">
+      <w:start w:val="1"/>
+      <w:numFmt w:val="decimal"/>
+      <w:lvlText w:val="%4."/>
+      <w:lvlJc w:val="left"/>
+      <w:pPr>
+        <w:ind w:left="2670" w:hanging="360"/>
+      </w:pPr>
+    </w:lvl>
+    <w:lvl w:ilvl="4" w:tplc="04090019" w:tentative="1">
+      <w:start w:val="1"/>
+      <w:numFmt w:val="lowerLetter"/>
+      <w:lvlText w:val="%5."/>
+      <w:lvlJc w:val="left"/>
+      <w:pPr>
+        <w:ind w:left="3390" w:hanging="360"/>
+      </w:pPr>
+    </w:lvl>
+    <w:lvl w:ilvl="5" w:tplc="0409001B" w:tentative="1">
+      <w:start w:val="1"/>
+      <w:numFmt w:val="lowerRoman"/>
+      <w:lvlText w:val="%6."/>
+      <w:lvlJc w:val="right"/>
+      <w:pPr>
+        <w:ind w:left="4110" w:hanging="180"/>
+      </w:pPr>
+    </w:lvl>
+    <w:lvl w:ilvl="6" w:tplc="0409000F" w:tentative="1">
+      <w:start w:val="1"/>
+      <w:numFmt w:val="decimal"/>
+      <w:lvlText w:val="%7."/>
+      <w:lvlJc w:val="left"/>
+      <w:pPr>
+        <w:ind w:left="4830" w:hanging="360"/>
+      </w:pPr>
+    </w:lvl>
+    <w:lvl w:ilvl="7" w:tplc="04090019" w:tentative="1">
+      <w:start w:val="1"/>
+      <w:numFmt w:val="lowerLetter"/>
+      <w:lvlText w:val="%8."/>
+      <w:lvlJc w:val="left"/>
+      <w:pPr>
+        <w:ind w:left="5550" w:hanging="360"/>
+      </w:pPr>
+    </w:lvl>
+    <w:lvl w:ilvl="8" w:tplc="0409001B" w:tentative="1">
+      <w:start w:val="1"/>
+      <w:numFmt w:val="lowerRoman"/>
+      <w:lvlText w:val="%9."/>
+      <w:lvlJc w:val="right"/>
+      <w:pPr>
+        <w:ind w:left="6270" w:hanging="180"/>
+      </w:pPr>
+    </w:lvl>
+  </w:abstractNum>
+  <w:abstractNum w:abstractNumId="12" w15:restartNumberingAfterBreak="0">
     <w:nsid w:val="4E113864"/>
     <w:multiLevelType w:val="multilevel"/>
     <w:tmpl w:val="4D08B504"/>
@@ -7325,7 +9546,7 @@
       </w:rPr>
     </w:lvl>
   </w:abstractNum>
-  <w:abstractNum w:abstractNumId="12" w15:restartNumberingAfterBreak="0">
+  <w:abstractNum w:abstractNumId="13" w15:restartNumberingAfterBreak="0">
     <w:nsid w:val="61C75D6B"/>
     <w:multiLevelType w:val="multilevel"/>
     <w:tmpl w:val="33328538"/>
@@ -7438,7 +9659,7 @@
       </w:rPr>
     </w:lvl>
   </w:abstractNum>
-  <w:abstractNum w:abstractNumId="13" w15:restartNumberingAfterBreak="0">
+  <w:abstractNum w:abstractNumId="14" w15:restartNumberingAfterBreak="0">
     <w:nsid w:val="61F70C14"/>
     <w:multiLevelType w:val="multilevel"/>
     <w:tmpl w:val="37CCF112"/>
@@ -7551,7 +9772,7 @@
       </w:rPr>
     </w:lvl>
   </w:abstractNum>
-  <w:abstractNum w:abstractNumId="14" w15:restartNumberingAfterBreak="0">
+  <w:abstractNum w:abstractNumId="15" w15:restartNumberingAfterBreak="0">
     <w:nsid w:val="639F0F57"/>
     <w:multiLevelType w:val="hybridMultilevel"/>
     <w:tmpl w:val="4DDE9C30"/>
@@ -7640,7 +9861,7 @@
       </w:pPr>
     </w:lvl>
   </w:abstractNum>
-  <w:abstractNum w:abstractNumId="15" w15:restartNumberingAfterBreak="0">
+  <w:abstractNum w:abstractNumId="16" w15:restartNumberingAfterBreak="0">
     <w:nsid w:val="6DAD499E"/>
     <w:multiLevelType w:val="multilevel"/>
     <w:tmpl w:val="EB0CB95E"/>
@@ -7753,7 +9974,7 @@
       </w:rPr>
     </w:lvl>
   </w:abstractNum>
-  <w:abstractNum w:abstractNumId="16" w15:restartNumberingAfterBreak="0">
+  <w:abstractNum w:abstractNumId="17" w15:restartNumberingAfterBreak="0">
     <w:nsid w:val="71B50782"/>
     <w:multiLevelType w:val="hybridMultilevel"/>
     <w:tmpl w:val="E4FC2B98"/>
@@ -7842,7 +10063,7 @@
       </w:pPr>
     </w:lvl>
   </w:abstractNum>
-  <w:abstractNum w:abstractNumId="17" w15:restartNumberingAfterBreak="0">
+  <w:abstractNum w:abstractNumId="18" w15:restartNumberingAfterBreak="0">
     <w:nsid w:val="722841F0"/>
     <w:multiLevelType w:val="hybridMultilevel"/>
     <w:tmpl w:val="AAFAB6B6"/>
@@ -7935,25 +10156,25 @@
     <w:abstractNumId w:val="4"/>
   </w:num>
   <w:num w:numId="2">
-    <w:abstractNumId w:val="16"/>
+    <w:abstractNumId w:val="17"/>
   </w:num>
   <w:num w:numId="3">
-    <w:abstractNumId w:val="17"/>
+    <w:abstractNumId w:val="18"/>
   </w:num>
   <w:num w:numId="4">
     <w:abstractNumId w:val="9"/>
   </w:num>
   <w:num w:numId="5">
-    <w:abstractNumId w:val="14"/>
+    <w:abstractNumId w:val="15"/>
   </w:num>
   <w:num w:numId="6">
     <w:abstractNumId w:val="7"/>
   </w:num>
   <w:num w:numId="7">
-    <w:abstractNumId w:val="11"/>
+    <w:abstractNumId w:val="12"/>
   </w:num>
   <w:num w:numId="8">
-    <w:abstractNumId w:val="12"/>
+    <w:abstractNumId w:val="13"/>
   </w:num>
   <w:num w:numId="9">
     <w:abstractNumId w:val="2"/>
@@ -7962,7 +10183,7 @@
     <w:abstractNumId w:val="8"/>
   </w:num>
   <w:num w:numId="11">
-    <w:abstractNumId w:val="13"/>
+    <w:abstractNumId w:val="14"/>
   </w:num>
   <w:num w:numId="12">
     <w:abstractNumId w:val="6"/>
@@ -7974,7 +10195,7 @@
     <w:abstractNumId w:val="0"/>
   </w:num>
   <w:num w:numId="15">
-    <w:abstractNumId w:val="15"/>
+    <w:abstractNumId w:val="16"/>
   </w:num>
   <w:num w:numId="16">
     <w:abstractNumId w:val="5"/>
@@ -7984,6 +10205,9 @@
   </w:num>
   <w:num w:numId="18">
     <w:abstractNumId w:val="1"/>
+  </w:num>
+  <w:num w:numId="19">
+    <w:abstractNumId w:val="11"/>
   </w:num>
 </w:numbering>
 </file>
@@ -8423,6 +10647,50 @@
       <w:contextualSpacing/>
     </w:pPr>
   </w:style>
+  <w:style w:type="paragraph" w:styleId="a4">
+    <w:name w:val="header"/>
+    <w:basedOn w:val="a"/>
+    <w:link w:val="a5"/>
+    <w:uiPriority w:val="99"/>
+    <w:unhideWhenUsed/>
+    <w:rsid w:val="000903F6"/>
+    <w:pPr>
+      <w:tabs>
+        <w:tab w:val="center" w:pos="4153"/>
+        <w:tab w:val="right" w:pos="8306"/>
+      </w:tabs>
+      <w:spacing w:after="0" w:line="240" w:lineRule="auto"/>
+    </w:pPr>
+  </w:style>
+  <w:style w:type="character" w:customStyle="1" w:styleId="a5">
+    <w:name w:val="כותרת עליונה תו"/>
+    <w:basedOn w:val="a0"/>
+    <w:link w:val="a4"/>
+    <w:uiPriority w:val="99"/>
+    <w:rsid w:val="000903F6"/>
+  </w:style>
+  <w:style w:type="paragraph" w:styleId="a6">
+    <w:name w:val="footer"/>
+    <w:basedOn w:val="a"/>
+    <w:link w:val="a7"/>
+    <w:uiPriority w:val="99"/>
+    <w:unhideWhenUsed/>
+    <w:rsid w:val="000903F6"/>
+    <w:pPr>
+      <w:tabs>
+        <w:tab w:val="center" w:pos="4153"/>
+        <w:tab w:val="right" w:pos="8306"/>
+      </w:tabs>
+      <w:spacing w:after="0" w:line="240" w:lineRule="auto"/>
+    </w:pPr>
+  </w:style>
+  <w:style w:type="character" w:customStyle="1" w:styleId="a7">
+    <w:name w:val="כותרת תחתונה תו"/>
+    <w:basedOn w:val="a0"/>
+    <w:link w:val="a6"/>
+    <w:uiPriority w:val="99"/>
+    <w:rsid w:val="000903F6"/>
+  </w:style>
 </w:styles>
 </file>
 

</xml_diff>